<commit_message>
Updated the CV with Git certificate
</commit_message>
<xml_diff>
--- a/files/CV_Saurav_Singh.docx
+++ b/files/CV_Saurav_Singh.docx
@@ -1,6 +1,6 @@
 
 <file path=word/document.xml><?xml version="1.0" encoding="utf-8"?>
-<w:document xmlns:wpc="http://schemas.microsoft.com/office/word/2010/wordprocessingCanvas" xmlns:cx="http://schemas.microsoft.com/office/drawing/2014/chartex" xmlns:cx1="http://schemas.microsoft.com/office/drawing/2015/9/8/chartex" xmlns:cx2="http://schemas.microsoft.com/office/drawing/2015/10/21/chartex" xmlns:cx3="http://schemas.microsoft.com/office/drawing/2016/5/9/chartex" xmlns:cx4="http://schemas.microsoft.com/office/drawing/2016/5/10/chartex" xmlns:cx5="http://schemas.microsoft.com/office/drawing/2016/5/11/chartex" xmlns:cx6="http://schemas.microsoft.com/office/drawing/2016/5/12/chartex" xmlns:cx7="http://schemas.microsoft.com/office/drawing/2016/5/13/chartex" xmlns:cx8="http://schemas.microsoft.com/office/drawing/2016/5/14/chartex" xmlns:mc="http://schemas.openxmlformats.org/markup-compatibility/2006" xmlns:aink="http://schemas.microsoft.com/office/drawing/2016/ink" xmlns:am3d="http://schemas.microsoft.com/office/drawing/2017/model3d" xmlns:o="urn:schemas-microsoft-com:office:office" xmlns:oel="http://schemas.microsoft.com/office/2019/extlst" xmlns:r="http://schemas.openxmlformats.org/officeDocument/2006/relationships" xmlns:m="http://schemas.openxmlformats.org/officeDocument/2006/math" xmlns:v="urn:schemas-microsoft-com:vml" xmlns:wp14="http://schemas.microsoft.com/office/word/2010/wordprocessingDrawing" xmlns:wp="http://schemas.openxmlformats.org/drawingml/2006/wordprocessingDrawing" xmlns:w10="urn:schemas-microsoft-com:office:word" xmlns:w="http://schemas.openxmlformats.org/wordprocessingml/2006/main" xmlns:w14="http://schemas.microsoft.com/office/word/2010/wordml" xmlns:w15="http://schemas.microsoft.com/office/word/2012/wordml" xmlns:w16cex="http://schemas.microsoft.com/office/word/2018/wordml/cex" xmlns:w16cid="http://schemas.microsoft.com/office/word/2016/wordml/cid" xmlns:w16="http://schemas.microsoft.com/office/word/2018/wordml" xmlns:w16du="http://schemas.microsoft.com/office/word/2023/wordml/word16du" xmlns:w16sdtdh="http://schemas.microsoft.com/office/word/2020/wordml/sdtdatahash" xmlns:w16se="http://schemas.microsoft.com/office/word/2015/wordml/symex" xmlns:wpg="http://schemas.microsoft.com/office/word/2010/wordprocessingGroup" xmlns:wpi="http://schemas.microsoft.com/office/word/2010/wordprocessingInk" xmlns:wne="http://schemas.microsoft.com/office/word/2006/wordml" xmlns:wps="http://schemas.microsoft.com/office/word/2010/wordprocessingShape" mc:Ignorable="w14 w15 w16se w16cid w16 w16cex w16sdtdh w16du wp14">
+<w:document xmlns:wpc="http://schemas.microsoft.com/office/word/2010/wordprocessingCanvas" xmlns:cx="http://schemas.microsoft.com/office/drawing/2014/chartex" xmlns:cx1="http://schemas.microsoft.com/office/drawing/2015/9/8/chartex" xmlns:mc="http://schemas.openxmlformats.org/markup-compatibility/2006" xmlns:o="urn:schemas-microsoft-com:office:office" xmlns:r="http://schemas.openxmlformats.org/officeDocument/2006/relationships" xmlns:m="http://schemas.openxmlformats.org/officeDocument/2006/math" xmlns:v="urn:schemas-microsoft-com:vml" xmlns:wp14="http://schemas.microsoft.com/office/word/2010/wordprocessingDrawing" xmlns:wp="http://schemas.openxmlformats.org/drawingml/2006/wordprocessingDrawing" xmlns:w10="urn:schemas-microsoft-com:office:word" xmlns:w="http://schemas.openxmlformats.org/wordprocessingml/2006/main" xmlns:w14="http://schemas.microsoft.com/office/word/2010/wordml" xmlns:w15="http://schemas.microsoft.com/office/word/2012/wordml" xmlns:w16se="http://schemas.microsoft.com/office/word/2015/wordml/symex" xmlns:wpg="http://schemas.microsoft.com/office/word/2010/wordprocessingGroup" xmlns:wpi="http://schemas.microsoft.com/office/word/2010/wordprocessingInk" xmlns:wne="http://schemas.microsoft.com/office/word/2006/wordml" xmlns:wps="http://schemas.microsoft.com/office/word/2010/wordprocessingShape" mc:Ignorable="w14 w15 w16se wp14">
   <w:body>
     <w:p>
       <w:pPr>
@@ -115,7 +115,6 @@
         <w:t xml:space="preserve">, </w:t>
       </w:r>
       <w:hyperlink r:id="rId11" w:history="1">
-        <w:proofErr w:type="spellStart"/>
         <w:r>
           <w:rPr>
             <w:rStyle w:val="Hyperlink"/>
@@ -126,7 +125,6 @@
           </w:rPr>
           <w:t>Linkedin</w:t>
         </w:r>
-        <w:proofErr w:type="spellEnd"/>
       </w:hyperlink>
       <w:r>
         <w:rPr>
@@ -138,7 +136,6 @@
         <w:t xml:space="preserve">, </w:t>
       </w:r>
       <w:hyperlink r:id="rId12" w:history="1">
-        <w:proofErr w:type="spellStart"/>
         <w:r>
           <w:rPr>
             <w:rStyle w:val="Hyperlink"/>
@@ -149,7 +146,6 @@
           </w:rPr>
           <w:t>Github</w:t>
         </w:r>
-        <w:proofErr w:type="spellEnd"/>
       </w:hyperlink>
       <w:r>
         <w:rPr>
@@ -179,9 +175,8 @@
           <w:sz w:val="21"/>
           <w:szCs w:val="21"/>
         </w:rPr>
-        <w:t xml:space="preserve">Rochester, NY </w:t>
-      </w:r>
-      <w:proofErr w:type="gramStart"/>
+        <w:t>Rochester, NY 14620;</w:t>
+      </w:r>
       <w:r>
         <w:rPr>
           <w:rFonts w:ascii="Times New Roman" w:hAnsi="Times New Roman" w:cs="Times New Roman"/>
@@ -189,7 +184,7 @@
           <w:sz w:val="21"/>
           <w:szCs w:val="21"/>
         </w:rPr>
-        <w:t>14620;</w:t>
+        <w:t xml:space="preserve">    </w:t>
       </w:r>
       <w:r>
         <w:rPr>
@@ -198,35 +193,7 @@
           <w:sz w:val="21"/>
           <w:szCs w:val="21"/>
         </w:rPr>
-        <w:t xml:space="preserve">   </w:t>
-      </w:r>
-      <w:proofErr w:type="gramEnd"/>
-      <w:r>
-        <w:rPr>
-          <w:rFonts w:ascii="Times New Roman" w:hAnsi="Times New Roman" w:cs="Times New Roman"/>
-          <w:b/>
-          <w:sz w:val="21"/>
-          <w:szCs w:val="21"/>
-        </w:rPr>
-        <w:t xml:space="preserve"> </w:t>
-      </w:r>
-      <w:r>
-        <w:rPr>
-          <w:rFonts w:ascii="Times New Roman" w:hAnsi="Times New Roman" w:cs="Times New Roman"/>
-          <w:b/>
-          <w:sz w:val="21"/>
-          <w:szCs w:val="21"/>
-        </w:rPr>
         <w:t>Phone: +1 585-406-9183</w:t>
-      </w:r>
-      <w:r>
-        <w:rPr>
-          <w:rFonts w:ascii="Times New Roman" w:hAnsi="Times New Roman" w:cs="Times New Roman"/>
-          <w:b/>
-          <w:sz w:val="21"/>
-          <w:szCs w:val="21"/>
-        </w:rPr>
-        <w:t>;    F1-Student</w:t>
       </w:r>
     </w:p>
     <w:p>
@@ -320,7 +287,7 @@
           </mc:Choice>
           <mc:Fallback>
             <w:pict>
-              <v:line w14:anchorId="4FC6BE73" id="Straight Connector 11" o:spid="_x0000_s1026" style="position:absolute;z-index:251660288;visibility:visible;mso-wrap-style:square;mso-width-percent:0;mso-height-percent:0;mso-wrap-distance-left:9pt;mso-wrap-distance-top:0;mso-wrap-distance-right:9pt;mso-wrap-distance-bottom:0;mso-position-horizontal:absolute;mso-position-horizontal-relative:text;mso-position-vertical:absolute;mso-position-vertical-relative:text;mso-width-percent:0;mso-height-percent:0;mso-width-relative:margin;mso-height-relative:margin" from="1.85pt,18.4pt" to="463.7pt,19.15pt" o:gfxdata="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" strokecolor="black [3213]" strokeweight="1pt">
+              <v:line w14:anchorId="5195D78E" id="Straight Connector 11" o:spid="_x0000_s1026" style="position:absolute;z-index:251660288;visibility:visible;mso-wrap-style:square;mso-width-percent:0;mso-height-percent:0;mso-wrap-distance-left:9pt;mso-wrap-distance-top:0;mso-wrap-distance-right:9pt;mso-wrap-distance-bottom:0;mso-position-horizontal:absolute;mso-position-horizontal-relative:text;mso-position-vertical:absolute;mso-position-vertical-relative:text;mso-width-percent:0;mso-height-percent:0;mso-width-relative:margin;mso-height-relative:margin" from="1.85pt,18.4pt" to="463.7pt,19.15pt" o:gfxdata="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" strokecolor="black [3213]" strokeweight="1pt">
                 <v:shadow on="t" color="black" opacity="24903f" origin=",.5" offset="0,.55556mm"/>
               </v:line>
             </w:pict>
@@ -959,25 +926,7 @@
           <w:sz w:val="20"/>
           <w:szCs w:val="22"/>
         </w:rPr>
-        <w:t xml:space="preserve">Faculty Advisor: </w:t>
-      </w:r>
-      <w:proofErr w:type="spellStart"/>
-      <w:r>
-        <w:rPr>
-          <w:rFonts w:ascii="Times New Roman" w:hAnsi="Times New Roman" w:cs="Times New Roman"/>
-          <w:sz w:val="20"/>
-          <w:szCs w:val="22"/>
-        </w:rPr>
-        <w:t>Ferat</w:t>
-      </w:r>
-      <w:proofErr w:type="spellEnd"/>
-      <w:r>
-        <w:rPr>
-          <w:rFonts w:ascii="Times New Roman" w:hAnsi="Times New Roman" w:cs="Times New Roman"/>
-          <w:sz w:val="20"/>
-          <w:szCs w:val="22"/>
-        </w:rPr>
-        <w:t xml:space="preserve"> Sahin</w:t>
+        <w:t>Faculty Advisor: Ferat Sahin</w:t>
       </w:r>
     </w:p>
     <w:p>
@@ -1120,7 +1069,6 @@
         </w:rPr>
         <w:tab/>
       </w:r>
-      <w:proofErr w:type="gramStart"/>
       <w:r>
         <w:rPr>
           <w:rFonts w:ascii="Times New Roman" w:hAnsi="Times New Roman" w:cs="Times New Roman"/>
@@ -1140,7 +1088,6 @@
         </w:rPr>
         <w:tab/>
       </w:r>
-      <w:proofErr w:type="gramEnd"/>
       <w:r>
         <w:rPr>
           <w:rFonts w:ascii="Times New Roman" w:hAnsi="Times New Roman" w:cs="Times New Roman"/>
@@ -1429,37 +1376,12 @@
           <w:szCs w:val="22"/>
         </w:rPr>
       </w:pPr>
-      <w:proofErr w:type="spellStart"/>
-      <w:r>
-        <w:rPr>
-          <w:rFonts w:ascii="Times New Roman" w:hAnsi="Times New Roman" w:cs="Times New Roman"/>
-          <w:sz w:val="20"/>
-        </w:rPr>
-        <w:t>PyToch</w:t>
-      </w:r>
-      <w:proofErr w:type="spellEnd"/>
-      <w:r>
-        <w:rPr>
-          <w:rFonts w:ascii="Times New Roman" w:hAnsi="Times New Roman" w:cs="Times New Roman"/>
-          <w:sz w:val="20"/>
-        </w:rPr>
-        <w:t xml:space="preserve">| </w:t>
-      </w:r>
-      <w:proofErr w:type="spellStart"/>
-      <w:r>
-        <w:rPr>
-          <w:rFonts w:ascii="Times New Roman" w:hAnsi="Times New Roman" w:cs="Times New Roman"/>
-          <w:sz w:val="20"/>
-        </w:rPr>
-        <w:t>Keras</w:t>
-      </w:r>
-      <w:proofErr w:type="spellEnd"/>
-      <w:r>
-        <w:rPr>
-          <w:rFonts w:ascii="Times New Roman" w:hAnsi="Times New Roman" w:cs="Times New Roman"/>
-          <w:sz w:val="20"/>
-        </w:rPr>
-        <w:t xml:space="preserve"> | TensorFlow | Robot Operating Sy</w:t>
+      <w:r>
+        <w:rPr>
+          <w:rFonts w:ascii="Times New Roman" w:hAnsi="Times New Roman" w:cs="Times New Roman"/>
+          <w:sz w:val="20"/>
+        </w:rPr>
+        <w:t>PyToch| Keras | TensorFlow | Robot Operating Sy</w:t>
       </w:r>
       <w:r>
         <w:rPr>
@@ -1482,21 +1404,12 @@
         </w:rPr>
         <w:t xml:space="preserve"> | </w:t>
       </w:r>
-      <w:proofErr w:type="spellStart"/>
-      <w:r>
-        <w:rPr>
-          <w:rFonts w:ascii="Times New Roman" w:hAnsi="Times New Roman" w:cs="Times New Roman"/>
-          <w:sz w:val="20"/>
-        </w:rPr>
-        <w:t>Moveit</w:t>
-      </w:r>
-      <w:proofErr w:type="spellEnd"/>
-      <w:r>
-        <w:rPr>
-          <w:rFonts w:ascii="Times New Roman" w:hAnsi="Times New Roman" w:cs="Times New Roman"/>
-          <w:sz w:val="20"/>
-        </w:rPr>
-        <w:t xml:space="preserve"> </w:t>
+      <w:r>
+        <w:rPr>
+          <w:rFonts w:ascii="Times New Roman" w:hAnsi="Times New Roman" w:cs="Times New Roman"/>
+          <w:sz w:val="20"/>
+        </w:rPr>
+        <w:t xml:space="preserve">Moveit </w:t>
       </w:r>
       <w:r>
         <w:rPr>
@@ -1545,23 +1458,7 @@
           <w:rFonts w:ascii="Times New Roman" w:hAnsi="Times New Roman" w:cs="Times New Roman"/>
           <w:sz w:val="20"/>
         </w:rPr>
-        <w:t xml:space="preserve"> | </w:t>
-      </w:r>
-      <w:proofErr w:type="spellStart"/>
-      <w:r>
-        <w:rPr>
-          <w:rFonts w:ascii="Times New Roman" w:hAnsi="Times New Roman" w:cs="Times New Roman"/>
-          <w:sz w:val="20"/>
-        </w:rPr>
-        <w:t>Onshape</w:t>
-      </w:r>
-      <w:proofErr w:type="spellEnd"/>
-      <w:r>
-        <w:rPr>
-          <w:rFonts w:ascii="Times New Roman" w:hAnsi="Times New Roman" w:cs="Times New Roman"/>
-          <w:sz w:val="20"/>
-        </w:rPr>
-        <w:t xml:space="preserve"> (3D Modeling)</w:t>
+        <w:t xml:space="preserve"> | Onshape (3D Modeling)</w:t>
       </w:r>
       <w:r>
         <w:rPr>
@@ -1986,7 +1883,6 @@
           <w:szCs w:val="20"/>
         </w:rPr>
       </w:pPr>
-      <w:proofErr w:type="spellStart"/>
       <w:r>
         <w:rPr>
           <w:rFonts w:ascii="Times New Roman" w:eastAsia="Times New Roman" w:hAnsi="Times New Roman" w:cs="Times New Roman"/>
@@ -1996,18 +1892,7 @@
           <w:szCs w:val="20"/>
         </w:rPr>
         <w:lastRenderedPageBreak/>
-        <w:t>Emtech</w:t>
-      </w:r>
-      <w:proofErr w:type="spellEnd"/>
-      <w:r>
-        <w:rPr>
-          <w:rFonts w:ascii="Times New Roman" w:eastAsia="Times New Roman" w:hAnsi="Times New Roman" w:cs="Times New Roman"/>
-          <w:b/>
-          <w:bCs/>
-          <w:sz w:val="20"/>
-          <w:szCs w:val="20"/>
-        </w:rPr>
-        <w:t xml:space="preserve"> Foundation, New Delhi, India</w:t>
+        <w:t>Emtech Foundation, New Delhi, India</w:t>
       </w:r>
       <w:r>
         <w:rPr>
@@ -2391,25 +2276,7 @@
           <w:sz w:val="20"/>
           <w:szCs w:val="20"/>
         </w:rPr>
-        <w:t xml:space="preserve">EEEE-536/636: </w:t>
-      </w:r>
-      <w:proofErr w:type="spellStart"/>
-      <w:r>
-        <w:rPr>
-          <w:rFonts w:ascii="Times New Roman" w:eastAsia="Times New Roman" w:hAnsi="Times New Roman" w:cs="Times New Roman"/>
-          <w:sz w:val="20"/>
-          <w:szCs w:val="20"/>
-        </w:rPr>
-        <w:t>Biorobotics</w:t>
-      </w:r>
-      <w:proofErr w:type="spellEnd"/>
-      <w:r>
-        <w:rPr>
-          <w:rFonts w:ascii="Times New Roman" w:eastAsia="Times New Roman" w:hAnsi="Times New Roman" w:cs="Times New Roman"/>
-          <w:sz w:val="20"/>
-          <w:szCs w:val="20"/>
-        </w:rPr>
-        <w:t>/Cybernetics, Spring 2022.</w:t>
+        <w:t>EEEE-536/636: Biorobotics/Cybernetics, Spring 2022.</w:t>
       </w:r>
     </w:p>
     <w:p>
@@ -2433,25 +2300,7 @@
           <w:sz w:val="20"/>
           <w:szCs w:val="20"/>
         </w:rPr>
-        <w:t xml:space="preserve">EEEE-585/685: Principles of Robotics, </w:t>
-      </w:r>
-      <w:proofErr w:type="gramStart"/>
-      <w:r>
-        <w:rPr>
-          <w:rFonts w:ascii="Times New Roman" w:eastAsia="Times New Roman" w:hAnsi="Times New Roman" w:cs="Times New Roman"/>
-          <w:sz w:val="20"/>
-          <w:szCs w:val="20"/>
-        </w:rPr>
-        <w:t>Fall</w:t>
-      </w:r>
-      <w:proofErr w:type="gramEnd"/>
-      <w:r>
-        <w:rPr>
-          <w:rFonts w:ascii="Times New Roman" w:eastAsia="Times New Roman" w:hAnsi="Times New Roman" w:cs="Times New Roman"/>
-          <w:sz w:val="20"/>
-          <w:szCs w:val="20"/>
-        </w:rPr>
-        <w:t xml:space="preserve"> 2020 &amp; Fall 2019.</w:t>
+        <w:t>EEEE-585/685: Principles of Robotics, Fall 2020 &amp; Fall 2019.</w:t>
       </w:r>
     </w:p>
     <w:p>
@@ -2547,25 +2396,7 @@
           <w:sz w:val="20"/>
           <w:szCs w:val="20"/>
         </w:rPr>
-        <w:t xml:space="preserve">Multi-Agent </w:t>
-      </w:r>
-      <w:proofErr w:type="spellStart"/>
-      <w:r>
-        <w:rPr>
-          <w:rFonts w:ascii="Times New Roman" w:eastAsia="Times New Roman" w:hAnsi="Times New Roman" w:cs="Times New Roman"/>
-          <w:sz w:val="20"/>
-          <w:szCs w:val="20"/>
-        </w:rPr>
-        <w:t>BioRobotics</w:t>
-      </w:r>
-      <w:proofErr w:type="spellEnd"/>
-      <w:r>
-        <w:rPr>
-          <w:rFonts w:ascii="Times New Roman" w:eastAsia="Times New Roman" w:hAnsi="Times New Roman" w:cs="Times New Roman"/>
-          <w:sz w:val="20"/>
-          <w:szCs w:val="20"/>
-        </w:rPr>
-        <w:t xml:space="preserve"> Lab (MABL), Summers 2019.</w:t>
+        <w:t>Multi-Agent BioRobotics Lab (MABL), Summers 2019.</w:t>
       </w:r>
     </w:p>
     <w:p>
@@ -3262,27 +3093,7 @@
           <w:sz w:val="20"/>
           <w:szCs w:val="20"/>
         </w:rPr>
-        <w:t xml:space="preserve">L. </w:t>
-      </w:r>
-      <w:proofErr w:type="spellStart"/>
-      <w:r>
-        <w:rPr>
-          <w:rFonts w:ascii="Times New Roman" w:hAnsi="Times New Roman" w:cs="Times New Roman"/>
-          <w:color w:val="000000"/>
-          <w:sz w:val="20"/>
-          <w:szCs w:val="20"/>
-        </w:rPr>
-        <w:t>Nagahanumaiah</w:t>
-      </w:r>
-      <w:proofErr w:type="spellEnd"/>
-      <w:r>
-        <w:rPr>
-          <w:rFonts w:ascii="Times New Roman" w:hAnsi="Times New Roman" w:cs="Times New Roman"/>
-          <w:color w:val="000000"/>
-          <w:sz w:val="20"/>
-          <w:szCs w:val="20"/>
-        </w:rPr>
-        <w:t xml:space="preserve">, </w:t>
+        <w:t xml:space="preserve">L. Nagahanumaiah, </w:t>
       </w:r>
       <w:r>
         <w:rPr>
@@ -3543,27 +3354,7 @@
           <w:sz w:val="20"/>
           <w:szCs w:val="20"/>
         </w:rPr>
-        <w:t xml:space="preserve">, and N. </w:t>
-      </w:r>
-      <w:proofErr w:type="spellStart"/>
-      <w:r>
-        <w:rPr>
-          <w:rFonts w:ascii="Times New Roman" w:hAnsi="Times New Roman" w:cs="Times New Roman"/>
-          <w:color w:val="000000"/>
-          <w:sz w:val="20"/>
-          <w:szCs w:val="20"/>
-        </w:rPr>
-        <w:t>Rathee</w:t>
-      </w:r>
-      <w:proofErr w:type="spellEnd"/>
-      <w:r>
-        <w:rPr>
-          <w:rFonts w:ascii="Times New Roman" w:hAnsi="Times New Roman" w:cs="Times New Roman"/>
-          <w:color w:val="000000"/>
-          <w:sz w:val="20"/>
-          <w:szCs w:val="20"/>
-        </w:rPr>
-        <w:t>, “</w:t>
+        <w:t>, and N. Rathee, “</w:t>
       </w:r>
       <w:hyperlink r:id="rId22" w:history="1">
         <w:r>
@@ -3630,27 +3421,7 @@
           <w:sz w:val="20"/>
           <w:szCs w:val="20"/>
         </w:rPr>
-        <w:t xml:space="preserve">N. </w:t>
-      </w:r>
-      <w:proofErr w:type="spellStart"/>
-      <w:r>
-        <w:rPr>
-          <w:rFonts w:ascii="Times New Roman" w:hAnsi="Times New Roman" w:cs="Times New Roman"/>
-          <w:color w:val="000000"/>
-          <w:sz w:val="20"/>
-          <w:szCs w:val="20"/>
-        </w:rPr>
-        <w:t>Rathee</w:t>
-      </w:r>
-      <w:proofErr w:type="spellEnd"/>
-      <w:r>
-        <w:rPr>
-          <w:rFonts w:ascii="Times New Roman" w:hAnsi="Times New Roman" w:cs="Times New Roman"/>
-          <w:color w:val="000000"/>
-          <w:sz w:val="20"/>
-          <w:szCs w:val="20"/>
-        </w:rPr>
-        <w:t xml:space="preserve">, A. Gupta, </w:t>
+        <w:t xml:space="preserve">N. Rathee, A. Gupta, </w:t>
       </w:r>
       <w:r>
         <w:rPr>
@@ -3927,47 +3698,7 @@
           <w:sz w:val="20"/>
           <w:szCs w:val="20"/>
         </w:rPr>
-        <w:t xml:space="preserve">Performance Engineering Laboratory (PEL) and Network </w:t>
-      </w:r>
-      <w:proofErr w:type="spellStart"/>
-      <w:r>
-        <w:rPr>
-          <w:rFonts w:ascii="Times New Roman" w:hAnsi="Times New Roman" w:cs="Times New Roman"/>
-          <w:bCs/>
-          <w:sz w:val="20"/>
-          <w:szCs w:val="20"/>
-        </w:rPr>
-        <w:t>Softwarization</w:t>
-      </w:r>
-      <w:proofErr w:type="spellEnd"/>
-      <w:r>
-        <w:rPr>
-          <w:rFonts w:ascii="Times New Roman" w:hAnsi="Times New Roman" w:cs="Times New Roman"/>
-          <w:bCs/>
-          <w:sz w:val="20"/>
-          <w:szCs w:val="20"/>
-        </w:rPr>
-        <w:t xml:space="preserve"> and Security Labs (</w:t>
-      </w:r>
-      <w:proofErr w:type="spellStart"/>
-      <w:r>
-        <w:rPr>
-          <w:rFonts w:ascii="Times New Roman" w:hAnsi="Times New Roman" w:cs="Times New Roman"/>
-          <w:bCs/>
-          <w:sz w:val="20"/>
-          <w:szCs w:val="20"/>
-        </w:rPr>
-        <w:t>NetsLab</w:t>
-      </w:r>
-      <w:proofErr w:type="spellEnd"/>
-      <w:r>
-        <w:rPr>
-          <w:rFonts w:ascii="Times New Roman" w:hAnsi="Times New Roman" w:cs="Times New Roman"/>
-          <w:bCs/>
-          <w:sz w:val="20"/>
-          <w:szCs w:val="20"/>
-        </w:rPr>
-        <w:t>)</w:t>
+        <w:t>Performance Engineering Laboratory (PEL) and Network Softwarization and Security Labs (NetsLab)</w:t>
       </w:r>
       <w:r>
         <w:rPr>
@@ -4987,29 +4718,7 @@
           <w:szCs w:val="20"/>
           <w:shd w:val="clear" w:color="auto" w:fill="FFFFFF"/>
         </w:rPr>
-        <w:t>System of Systems Engineering (</w:t>
-      </w:r>
-      <w:proofErr w:type="spellStart"/>
-      <w:r>
-        <w:rPr>
-          <w:rFonts w:ascii="Times New Roman" w:hAnsi="Times New Roman" w:cs="Times New Roman"/>
-          <w:color w:val="222222"/>
-          <w:sz w:val="20"/>
-          <w:szCs w:val="20"/>
-          <w:shd w:val="clear" w:color="auto" w:fill="FFFFFF"/>
-        </w:rPr>
-        <w:t>SoSE</w:t>
-      </w:r>
-      <w:proofErr w:type="spellEnd"/>
-      <w:r>
-        <w:rPr>
-          <w:rFonts w:ascii="Times New Roman" w:hAnsi="Times New Roman" w:cs="Times New Roman"/>
-          <w:color w:val="222222"/>
-          <w:sz w:val="20"/>
-          <w:szCs w:val="20"/>
-          <w:shd w:val="clear" w:color="auto" w:fill="FFFFFF"/>
-        </w:rPr>
-        <w:t>) Conference, 2024</w:t>
+        <w:t>System of Systems Engineering (SoSE) Conference, 2024</w:t>
       </w:r>
     </w:p>
     <w:p>
@@ -5101,19 +4810,8 @@
           <w:sz w:val="20"/>
           <w:szCs w:val="20"/>
         </w:rPr>
-        <w:t xml:space="preserve">, </w:t>
-      </w:r>
-      <w:proofErr w:type="spellStart"/>
-      <w:r>
-        <w:rPr>
-          <w:rFonts w:ascii="Times New Roman" w:hAnsi="Times New Roman" w:cs="Times New Roman"/>
-          <w:bCs/>
-          <w:sz w:val="20"/>
-          <w:szCs w:val="20"/>
-        </w:rPr>
-        <w:t>SoSE</w:t>
-      </w:r>
-      <w:proofErr w:type="spellEnd"/>
+        <w:t>, SoSE</w:t>
+      </w:r>
     </w:p>
     <w:p>
       <w:pPr>
@@ -5854,27 +5552,7 @@
           <w:sz w:val="20"/>
           <w:szCs w:val="20"/>
         </w:rPr>
-        <w:t xml:space="preserve">developing and publishing work on </w:t>
-      </w:r>
-      <w:proofErr w:type="gramStart"/>
-      <w:r>
-        <w:rPr>
-          <w:rFonts w:ascii="Times New Roman" w:hAnsi="Times New Roman" w:cs="Times New Roman"/>
-          <w:bCs/>
-          <w:sz w:val="20"/>
-          <w:szCs w:val="20"/>
-        </w:rPr>
-        <w:t>image based</w:t>
-      </w:r>
-      <w:proofErr w:type="gramEnd"/>
-      <w:r>
-        <w:rPr>
-          <w:rFonts w:ascii="Times New Roman" w:hAnsi="Times New Roman" w:cs="Times New Roman"/>
-          <w:bCs/>
-          <w:sz w:val="20"/>
-          <w:szCs w:val="20"/>
-        </w:rPr>
-        <w:t xml:space="preserve"> emotion estimation system using transformers</w:t>
+        <w:t>developing and publishing work on image based emotion estimation system using transformers</w:t>
       </w:r>
       <w:r>
         <w:rPr>
@@ -6236,6 +5914,44 @@
         <w:spacing w:line="276" w:lineRule="auto"/>
         <w:ind w:left="360"/>
         <w:rPr>
+          <w:rFonts w:ascii="Times New Roman" w:hAnsi="Times New Roman" w:cs="Times New Roman"/>
+          <w:bCs/>
+          <w:sz w:val="20"/>
+          <w:szCs w:val="20"/>
+        </w:rPr>
+      </w:pPr>
+      <w:hyperlink r:id="rId26" w:history="1">
+        <w:r>
+          <w:rPr>
+            <w:rStyle w:val="Hyperlink"/>
+            <w:rFonts w:ascii="Times New Roman" w:hAnsi="Times New Roman" w:cs="Times New Roman"/>
+            <w:bCs/>
+            <w:sz w:val="20"/>
+            <w:szCs w:val="20"/>
+          </w:rPr>
+          <w:t>Introduction to Git and GitHub (Course Certificate)</w:t>
+        </w:r>
+      </w:hyperlink>
+      <w:r>
+        <w:rPr>
+          <w:rFonts w:ascii="Times New Roman" w:hAnsi="Times New Roman" w:cs="Times New Roman"/>
+          <w:bCs/>
+          <w:sz w:val="20"/>
+          <w:szCs w:val="20"/>
+        </w:rPr>
+        <w:t>, an online non-credit course authorized by Google and offered through Coursera, 2024.</w:t>
+      </w:r>
+    </w:p>
+    <w:p>
+      <w:pPr>
+        <w:pStyle w:val="ListParagraph"/>
+        <w:numPr>
+          <w:ilvl w:val="0"/>
+          <w:numId w:val="33"/>
+        </w:numPr>
+        <w:spacing w:line="276" w:lineRule="auto"/>
+        <w:ind w:left="360"/>
+        <w:rPr>
           <w:rStyle w:val="Hyperlink"/>
           <w:rFonts w:ascii="Times New Roman" w:hAnsi="Times New Roman" w:cs="Times New Roman"/>
           <w:bCs/>
@@ -6245,7 +5961,7 @@
           <w:u w:val="none"/>
         </w:rPr>
       </w:pPr>
-      <w:hyperlink r:id="rId26" w:history="1">
+      <w:hyperlink r:id="rId27" w:history="1">
         <w:r>
           <w:rPr>
             <w:rStyle w:val="Hyperlink"/>
@@ -6343,7 +6059,7 @@
           <w:szCs w:val="20"/>
         </w:rPr>
       </w:pPr>
-      <w:hyperlink r:id="rId27" w:history="1">
+      <w:hyperlink r:id="rId28" w:history="1">
         <w:r>
           <w:rPr>
             <w:rStyle w:val="Hyperlink"/>
@@ -6371,7 +6087,7 @@
           <w:szCs w:val="20"/>
         </w:rPr>
       </w:pPr>
-      <w:hyperlink r:id="rId28" w:history="1">
+      <w:hyperlink r:id="rId29" w:history="1">
         <w:r>
           <w:rPr>
             <w:rStyle w:val="Hyperlink"/>
@@ -6392,6 +6108,8 @@
         </w:rPr>
         <w:t xml:space="preserve"> </w:t>
       </w:r>
+      <w:bookmarkStart w:id="0" w:name="_GoBack"/>
+      <w:bookmarkEnd w:id="0"/>
     </w:p>
     <w:p>
       <w:pPr>
@@ -6408,7 +6126,7 @@
           <w:szCs w:val="20"/>
         </w:rPr>
       </w:pPr>
-      <w:hyperlink r:id="rId29" w:history="1">
+      <w:hyperlink r:id="rId30" w:history="1">
         <w:r>
           <w:rPr>
             <w:rStyle w:val="Hyperlink"/>
@@ -6446,7 +6164,7 @@
           <w:szCs w:val="20"/>
         </w:rPr>
       </w:pPr>
-      <w:hyperlink r:id="rId30" w:history="1">
+      <w:hyperlink r:id="rId31" w:history="1">
         <w:r>
           <w:rPr>
             <w:rStyle w:val="Hyperlink"/>
@@ -6484,7 +6202,7 @@
           <w:szCs w:val="20"/>
         </w:rPr>
       </w:pPr>
-      <w:hyperlink r:id="rId31" w:history="1">
+      <w:hyperlink r:id="rId32" w:history="1">
         <w:r>
           <w:rPr>
             <w:rStyle w:val="Hyperlink"/>
@@ -6523,7 +6241,7 @@
           <w:szCs w:val="20"/>
         </w:rPr>
       </w:pPr>
-      <w:hyperlink r:id="rId32" w:history="1">
+      <w:hyperlink r:id="rId33" w:history="1">
         <w:r>
           <w:rPr>
             <w:rStyle w:val="Hyperlink"/>
@@ -6597,7 +6315,7 @@
           <w:szCs w:val="20"/>
         </w:rPr>
       </w:pPr>
-      <w:hyperlink r:id="rId33" w:history="1">
+      <w:hyperlink r:id="rId34" w:history="1">
         <w:r>
           <w:rPr>
             <w:rStyle w:val="Hyperlink"/>
@@ -6660,7 +6378,6 @@
           <w:sz w:val="20"/>
           <w:szCs w:val="20"/>
         </w:rPr>
-        <w:lastRenderedPageBreak/>
         <w:t>FANUC CERT Handling Tool Operations and Programming</w:t>
       </w:r>
       <w:r>
@@ -6716,7 +6433,7 @@
           <w:szCs w:val="20"/>
         </w:rPr>
       </w:pPr>
-      <w:hyperlink r:id="rId34" w:history="1">
+      <w:hyperlink r:id="rId35" w:history="1">
         <w:r>
           <w:rPr>
             <w:rStyle w:val="Hyperlink"/>
@@ -6775,7 +6492,7 @@
       </w:r>
     </w:p>
     <w:sectPr>
-      <w:headerReference w:type="default" r:id="rId35"/>
+      <w:headerReference w:type="default" r:id="rId36"/>
       <w:type w:val="continuous"/>
       <w:pgSz w:w="12240" w:h="15840"/>
       <w:pgMar w:top="1440" w:right="1440" w:bottom="1440" w:left="1440" w:header="720" w:footer="720" w:gutter="0"/>
@@ -6788,7 +6505,7 @@
 </file>
 
 <file path=word/endnotes.xml><?xml version="1.0" encoding="utf-8"?>
-<w:endnotes xmlns:wpc="http://schemas.microsoft.com/office/word/2010/wordprocessingCanvas" xmlns:cx="http://schemas.microsoft.com/office/drawing/2014/chartex" xmlns:cx1="http://schemas.microsoft.com/office/drawing/2015/9/8/chartex" xmlns:cx2="http://schemas.microsoft.com/office/drawing/2015/10/21/chartex" xmlns:cx3="http://schemas.microsoft.com/office/drawing/2016/5/9/chartex" xmlns:cx4="http://schemas.microsoft.com/office/drawing/2016/5/10/chartex" xmlns:cx5="http://schemas.microsoft.com/office/drawing/2016/5/11/chartex" xmlns:cx6="http://schemas.microsoft.com/office/drawing/2016/5/12/chartex" xmlns:cx7="http://schemas.microsoft.com/office/drawing/2016/5/13/chartex" xmlns:cx8="http://schemas.microsoft.com/office/drawing/2016/5/14/chartex" xmlns:mc="http://schemas.openxmlformats.org/markup-compatibility/2006" xmlns:aink="http://schemas.microsoft.com/office/drawing/2016/ink" xmlns:am3d="http://schemas.microsoft.com/office/drawing/2017/model3d" xmlns:o="urn:schemas-microsoft-com:office:office" xmlns:oel="http://schemas.microsoft.com/office/2019/extlst" xmlns:r="http://schemas.openxmlformats.org/officeDocument/2006/relationships" xmlns:m="http://schemas.openxmlformats.org/officeDocument/2006/math" xmlns:v="urn:schemas-microsoft-com:vml" xmlns:wp14="http://schemas.microsoft.com/office/word/2010/wordprocessingDrawing" xmlns:wp="http://schemas.openxmlformats.org/drawingml/2006/wordprocessingDrawing" xmlns:w10="urn:schemas-microsoft-com:office:word" xmlns:w="http://schemas.openxmlformats.org/wordprocessingml/2006/main" xmlns:w14="http://schemas.microsoft.com/office/word/2010/wordml" xmlns:w15="http://schemas.microsoft.com/office/word/2012/wordml" xmlns:w16cex="http://schemas.microsoft.com/office/word/2018/wordml/cex" xmlns:w16cid="http://schemas.microsoft.com/office/word/2016/wordml/cid" xmlns:w16="http://schemas.microsoft.com/office/word/2018/wordml" xmlns:w16du="http://schemas.microsoft.com/office/word/2023/wordml/word16du" xmlns:w16sdtdh="http://schemas.microsoft.com/office/word/2020/wordml/sdtdatahash" xmlns:w16se="http://schemas.microsoft.com/office/word/2015/wordml/symex" xmlns:wpg="http://schemas.microsoft.com/office/word/2010/wordprocessingGroup" xmlns:wpi="http://schemas.microsoft.com/office/word/2010/wordprocessingInk" xmlns:wne="http://schemas.microsoft.com/office/word/2006/wordml" xmlns:wps="http://schemas.microsoft.com/office/word/2010/wordprocessingShape" mc:Ignorable="w14 w15 w16se w16cid w16 w16cex w16sdtdh w16du wp14">
+<w:endnotes xmlns:wpc="http://schemas.microsoft.com/office/word/2010/wordprocessingCanvas" xmlns:cx="http://schemas.microsoft.com/office/drawing/2014/chartex" xmlns:cx1="http://schemas.microsoft.com/office/drawing/2015/9/8/chartex" xmlns:mc="http://schemas.openxmlformats.org/markup-compatibility/2006" xmlns:o="urn:schemas-microsoft-com:office:office" xmlns:r="http://schemas.openxmlformats.org/officeDocument/2006/relationships" xmlns:m="http://schemas.openxmlformats.org/officeDocument/2006/math" xmlns:v="urn:schemas-microsoft-com:vml" xmlns:wp14="http://schemas.microsoft.com/office/word/2010/wordprocessingDrawing" xmlns:wp="http://schemas.openxmlformats.org/drawingml/2006/wordprocessingDrawing" xmlns:w10="urn:schemas-microsoft-com:office:word" xmlns:w="http://schemas.openxmlformats.org/wordprocessingml/2006/main" xmlns:w14="http://schemas.microsoft.com/office/word/2010/wordml" xmlns:w15="http://schemas.microsoft.com/office/word/2012/wordml" xmlns:w16se="http://schemas.microsoft.com/office/word/2015/wordml/symex" xmlns:wpg="http://schemas.microsoft.com/office/word/2010/wordprocessingGroup" xmlns:wpi="http://schemas.microsoft.com/office/word/2010/wordprocessingInk" xmlns:wne="http://schemas.microsoft.com/office/word/2006/wordml" xmlns:wps="http://schemas.microsoft.com/office/word/2010/wordprocessingShape" mc:Ignorable="w14 w15 w16se wp14">
   <w:endnote w:type="separator" w:id="-1">
     <w:p>
       <w:r>
@@ -6807,7 +6524,7 @@
 </file>
 
 <file path=word/footnotes.xml><?xml version="1.0" encoding="utf-8"?>
-<w:footnotes xmlns:wpc="http://schemas.microsoft.com/office/word/2010/wordprocessingCanvas" xmlns:cx="http://schemas.microsoft.com/office/drawing/2014/chartex" xmlns:cx1="http://schemas.microsoft.com/office/drawing/2015/9/8/chartex" xmlns:cx2="http://schemas.microsoft.com/office/drawing/2015/10/21/chartex" xmlns:cx3="http://schemas.microsoft.com/office/drawing/2016/5/9/chartex" xmlns:cx4="http://schemas.microsoft.com/office/drawing/2016/5/10/chartex" xmlns:cx5="http://schemas.microsoft.com/office/drawing/2016/5/11/chartex" xmlns:cx6="http://schemas.microsoft.com/office/drawing/2016/5/12/chartex" xmlns:cx7="http://schemas.microsoft.com/office/drawing/2016/5/13/chartex" xmlns:cx8="http://schemas.microsoft.com/office/drawing/2016/5/14/chartex" xmlns:mc="http://schemas.openxmlformats.org/markup-compatibility/2006" xmlns:aink="http://schemas.microsoft.com/office/drawing/2016/ink" xmlns:am3d="http://schemas.microsoft.com/office/drawing/2017/model3d" xmlns:o="urn:schemas-microsoft-com:office:office" xmlns:oel="http://schemas.microsoft.com/office/2019/extlst" xmlns:r="http://schemas.openxmlformats.org/officeDocument/2006/relationships" xmlns:m="http://schemas.openxmlformats.org/officeDocument/2006/math" xmlns:v="urn:schemas-microsoft-com:vml" xmlns:wp14="http://schemas.microsoft.com/office/word/2010/wordprocessingDrawing" xmlns:wp="http://schemas.openxmlformats.org/drawingml/2006/wordprocessingDrawing" xmlns:w10="urn:schemas-microsoft-com:office:word" xmlns:w="http://schemas.openxmlformats.org/wordprocessingml/2006/main" xmlns:w14="http://schemas.microsoft.com/office/word/2010/wordml" xmlns:w15="http://schemas.microsoft.com/office/word/2012/wordml" xmlns:w16cex="http://schemas.microsoft.com/office/word/2018/wordml/cex" xmlns:w16cid="http://schemas.microsoft.com/office/word/2016/wordml/cid" xmlns:w16="http://schemas.microsoft.com/office/word/2018/wordml" xmlns:w16du="http://schemas.microsoft.com/office/word/2023/wordml/word16du" xmlns:w16sdtdh="http://schemas.microsoft.com/office/word/2020/wordml/sdtdatahash" xmlns:w16se="http://schemas.microsoft.com/office/word/2015/wordml/symex" xmlns:wpg="http://schemas.microsoft.com/office/word/2010/wordprocessingGroup" xmlns:wpi="http://schemas.microsoft.com/office/word/2010/wordprocessingInk" xmlns:wne="http://schemas.microsoft.com/office/word/2006/wordml" xmlns:wps="http://schemas.microsoft.com/office/word/2010/wordprocessingShape" mc:Ignorable="w14 w15 w16se w16cid w16 w16cex w16sdtdh w16du wp14">
+<w:footnotes xmlns:wpc="http://schemas.microsoft.com/office/word/2010/wordprocessingCanvas" xmlns:cx="http://schemas.microsoft.com/office/drawing/2014/chartex" xmlns:cx1="http://schemas.microsoft.com/office/drawing/2015/9/8/chartex" xmlns:mc="http://schemas.openxmlformats.org/markup-compatibility/2006" xmlns:o="urn:schemas-microsoft-com:office:office" xmlns:r="http://schemas.openxmlformats.org/officeDocument/2006/relationships" xmlns:m="http://schemas.openxmlformats.org/officeDocument/2006/math" xmlns:v="urn:schemas-microsoft-com:vml" xmlns:wp14="http://schemas.microsoft.com/office/word/2010/wordprocessingDrawing" xmlns:wp="http://schemas.openxmlformats.org/drawingml/2006/wordprocessingDrawing" xmlns:w10="urn:schemas-microsoft-com:office:word" xmlns:w="http://schemas.openxmlformats.org/wordprocessingml/2006/main" xmlns:w14="http://schemas.microsoft.com/office/word/2010/wordml" xmlns:w15="http://schemas.microsoft.com/office/word/2012/wordml" xmlns:w16se="http://schemas.microsoft.com/office/word/2015/wordml/symex" xmlns:wpg="http://schemas.microsoft.com/office/word/2010/wordprocessingGroup" xmlns:wpi="http://schemas.microsoft.com/office/word/2010/wordprocessingInk" xmlns:wne="http://schemas.microsoft.com/office/word/2006/wordml" xmlns:wps="http://schemas.microsoft.com/office/word/2010/wordprocessingShape" mc:Ignorable="w14 w15 w16se wp14">
   <w:footnote w:type="separator" w:id="-1">
     <w:p>
       <w:r>
@@ -6826,7 +6543,7 @@
 </file>
 
 <file path=word/header1.xml><?xml version="1.0" encoding="utf-8"?>
-<w:hdr xmlns:wpc="http://schemas.microsoft.com/office/word/2010/wordprocessingCanvas" xmlns:cx="http://schemas.microsoft.com/office/drawing/2014/chartex" xmlns:cx1="http://schemas.microsoft.com/office/drawing/2015/9/8/chartex" xmlns:cx2="http://schemas.microsoft.com/office/drawing/2015/10/21/chartex" xmlns:cx3="http://schemas.microsoft.com/office/drawing/2016/5/9/chartex" xmlns:cx4="http://schemas.microsoft.com/office/drawing/2016/5/10/chartex" xmlns:cx5="http://schemas.microsoft.com/office/drawing/2016/5/11/chartex" xmlns:cx6="http://schemas.microsoft.com/office/drawing/2016/5/12/chartex" xmlns:cx7="http://schemas.microsoft.com/office/drawing/2016/5/13/chartex" xmlns:cx8="http://schemas.microsoft.com/office/drawing/2016/5/14/chartex" xmlns:mc="http://schemas.openxmlformats.org/markup-compatibility/2006" xmlns:aink="http://schemas.microsoft.com/office/drawing/2016/ink" xmlns:am3d="http://schemas.microsoft.com/office/drawing/2017/model3d" xmlns:o="urn:schemas-microsoft-com:office:office" xmlns:oel="http://schemas.microsoft.com/office/2019/extlst" xmlns:r="http://schemas.openxmlformats.org/officeDocument/2006/relationships" xmlns:m="http://schemas.openxmlformats.org/officeDocument/2006/math" xmlns:v="urn:schemas-microsoft-com:vml" xmlns:wp14="http://schemas.microsoft.com/office/word/2010/wordprocessingDrawing" xmlns:wp="http://schemas.openxmlformats.org/drawingml/2006/wordprocessingDrawing" xmlns:w10="urn:schemas-microsoft-com:office:word" xmlns:w="http://schemas.openxmlformats.org/wordprocessingml/2006/main" xmlns:w14="http://schemas.microsoft.com/office/word/2010/wordml" xmlns:w15="http://schemas.microsoft.com/office/word/2012/wordml" xmlns:w16cex="http://schemas.microsoft.com/office/word/2018/wordml/cex" xmlns:w16cid="http://schemas.microsoft.com/office/word/2016/wordml/cid" xmlns:w16="http://schemas.microsoft.com/office/word/2018/wordml" xmlns:w16du="http://schemas.microsoft.com/office/word/2023/wordml/word16du" xmlns:w16sdtdh="http://schemas.microsoft.com/office/word/2020/wordml/sdtdatahash" xmlns:w16se="http://schemas.microsoft.com/office/word/2015/wordml/symex" xmlns:wpg="http://schemas.microsoft.com/office/word/2010/wordprocessingGroup" xmlns:wpi="http://schemas.microsoft.com/office/word/2010/wordprocessingInk" xmlns:wne="http://schemas.microsoft.com/office/word/2006/wordml" xmlns:wps="http://schemas.microsoft.com/office/word/2010/wordprocessingShape" mc:Ignorable="w14 w15 w16se w16cid w16 w16cex w16sdtdh w16du wp14">
+<w:hdr xmlns:wpc="http://schemas.microsoft.com/office/word/2010/wordprocessingCanvas" xmlns:cx="http://schemas.microsoft.com/office/drawing/2014/chartex" xmlns:cx1="http://schemas.microsoft.com/office/drawing/2015/9/8/chartex" xmlns:mc="http://schemas.openxmlformats.org/markup-compatibility/2006" xmlns:o="urn:schemas-microsoft-com:office:office" xmlns:r="http://schemas.openxmlformats.org/officeDocument/2006/relationships" xmlns:m="http://schemas.openxmlformats.org/officeDocument/2006/math" xmlns:v="urn:schemas-microsoft-com:vml" xmlns:wp14="http://schemas.microsoft.com/office/word/2010/wordprocessingDrawing" xmlns:wp="http://schemas.openxmlformats.org/drawingml/2006/wordprocessingDrawing" xmlns:w10="urn:schemas-microsoft-com:office:word" xmlns:w="http://schemas.openxmlformats.org/wordprocessingml/2006/main" xmlns:w14="http://schemas.microsoft.com/office/word/2010/wordml" xmlns:w15="http://schemas.microsoft.com/office/word/2012/wordml" xmlns:w16se="http://schemas.microsoft.com/office/word/2015/wordml/symex" xmlns:wpg="http://schemas.microsoft.com/office/word/2010/wordprocessingGroup" xmlns:wpi="http://schemas.microsoft.com/office/word/2010/wordprocessingInk" xmlns:wne="http://schemas.microsoft.com/office/word/2006/wordml" xmlns:wps="http://schemas.microsoft.com/office/word/2010/wordprocessingShape" mc:Ignorable="w14 w15 w16se wp14">
   <w:p>
     <w:pPr>
       <w:pStyle w:val="Header"/>
@@ -6891,7 +6608,7 @@
         <w:sz w:val="20"/>
         <w:szCs w:val="20"/>
       </w:rPr>
-      <w:t>1</w:t>
+      <w:t>5</w:t>
     </w:r>
     <w:r>
       <w:rPr>
@@ -6907,7 +6624,7 @@
 </file>
 
 <file path=word/numbering.xml><?xml version="1.0" encoding="utf-8"?>
-<w:numbering xmlns:wpc="http://schemas.microsoft.com/office/word/2010/wordprocessingCanvas" xmlns:cx="http://schemas.microsoft.com/office/drawing/2014/chartex" xmlns:cx1="http://schemas.microsoft.com/office/drawing/2015/9/8/chartex" xmlns:cx2="http://schemas.microsoft.com/office/drawing/2015/10/21/chartex" xmlns:cx3="http://schemas.microsoft.com/office/drawing/2016/5/9/chartex" xmlns:cx4="http://schemas.microsoft.com/office/drawing/2016/5/10/chartex" xmlns:cx5="http://schemas.microsoft.com/office/drawing/2016/5/11/chartex" xmlns:cx6="http://schemas.microsoft.com/office/drawing/2016/5/12/chartex" xmlns:cx7="http://schemas.microsoft.com/office/drawing/2016/5/13/chartex" xmlns:cx8="http://schemas.microsoft.com/office/drawing/2016/5/14/chartex" xmlns:mc="http://schemas.openxmlformats.org/markup-compatibility/2006" xmlns:aink="http://schemas.microsoft.com/office/drawing/2016/ink" xmlns:am3d="http://schemas.microsoft.com/office/drawing/2017/model3d" xmlns:o="urn:schemas-microsoft-com:office:office" xmlns:oel="http://schemas.microsoft.com/office/2019/extlst" xmlns:r="http://schemas.openxmlformats.org/officeDocument/2006/relationships" xmlns:m="http://schemas.openxmlformats.org/officeDocument/2006/math" xmlns:v="urn:schemas-microsoft-com:vml" xmlns:wp14="http://schemas.microsoft.com/office/word/2010/wordprocessingDrawing" xmlns:wp="http://schemas.openxmlformats.org/drawingml/2006/wordprocessingDrawing" xmlns:w10="urn:schemas-microsoft-com:office:word" xmlns:w="http://schemas.openxmlformats.org/wordprocessingml/2006/main" xmlns:w14="http://schemas.microsoft.com/office/word/2010/wordml" xmlns:w15="http://schemas.microsoft.com/office/word/2012/wordml" xmlns:w16cex="http://schemas.microsoft.com/office/word/2018/wordml/cex" xmlns:w16cid="http://schemas.microsoft.com/office/word/2016/wordml/cid" xmlns:w16="http://schemas.microsoft.com/office/word/2018/wordml" xmlns:w16du="http://schemas.microsoft.com/office/word/2023/wordml/word16du" xmlns:w16sdtdh="http://schemas.microsoft.com/office/word/2020/wordml/sdtdatahash" xmlns:w16se="http://schemas.microsoft.com/office/word/2015/wordml/symex" xmlns:wpg="http://schemas.microsoft.com/office/word/2010/wordprocessingGroup" xmlns:wpi="http://schemas.microsoft.com/office/word/2010/wordprocessingInk" xmlns:wne="http://schemas.microsoft.com/office/word/2006/wordml" xmlns:wps="http://schemas.microsoft.com/office/word/2010/wordprocessingShape" mc:Ignorable="w14 w15 w16se w16cid w16 w16cex w16sdtdh w16du wp14">
+<w:numbering xmlns:wpc="http://schemas.microsoft.com/office/word/2010/wordprocessingCanvas" xmlns:cx="http://schemas.microsoft.com/office/drawing/2014/chartex" xmlns:cx1="http://schemas.microsoft.com/office/drawing/2015/9/8/chartex" xmlns:mc="http://schemas.openxmlformats.org/markup-compatibility/2006" xmlns:o="urn:schemas-microsoft-com:office:office" xmlns:r="http://schemas.openxmlformats.org/officeDocument/2006/relationships" xmlns:m="http://schemas.openxmlformats.org/officeDocument/2006/math" xmlns:v="urn:schemas-microsoft-com:vml" xmlns:wp14="http://schemas.microsoft.com/office/word/2010/wordprocessingDrawing" xmlns:wp="http://schemas.openxmlformats.org/drawingml/2006/wordprocessingDrawing" xmlns:w10="urn:schemas-microsoft-com:office:word" xmlns:w="http://schemas.openxmlformats.org/wordprocessingml/2006/main" xmlns:w14="http://schemas.microsoft.com/office/word/2010/wordml" xmlns:w15="http://schemas.microsoft.com/office/word/2012/wordml" xmlns:w16se="http://schemas.microsoft.com/office/word/2015/wordml/symex" xmlns:wpg="http://schemas.microsoft.com/office/word/2010/wordprocessingGroup" xmlns:wpi="http://schemas.microsoft.com/office/word/2010/wordprocessingInk" xmlns:wne="http://schemas.microsoft.com/office/word/2006/wordml" xmlns:wps="http://schemas.microsoft.com/office/word/2010/wordprocessingShape" mc:Ignorable="w14 w15 w16se wp14">
   <w:abstractNum w:abstractNumId="0" w15:restartNumberingAfterBreak="0">
     <w:nsid w:val="05B80D50"/>
     <w:multiLevelType w:val="hybridMultilevel"/>
@@ -10284,110 +10001,110 @@
       </w:pPr>
     </w:lvl>
   </w:abstractNum>
-  <w:num w:numId="1" w16cid:durableId="1616596073">
+  <w:num w:numId="1">
     <w:abstractNumId w:val="18"/>
   </w:num>
-  <w:num w:numId="2" w16cid:durableId="795149150">
+  <w:num w:numId="2">
     <w:abstractNumId w:val="15"/>
   </w:num>
-  <w:num w:numId="3" w16cid:durableId="1230963207">
+  <w:num w:numId="3">
     <w:abstractNumId w:val="17"/>
   </w:num>
-  <w:num w:numId="4" w16cid:durableId="511533067">
+  <w:num w:numId="4">
     <w:abstractNumId w:val="31"/>
   </w:num>
-  <w:num w:numId="5" w16cid:durableId="869873925">
+  <w:num w:numId="5">
     <w:abstractNumId w:val="13"/>
   </w:num>
-  <w:num w:numId="6" w16cid:durableId="1912539112">
+  <w:num w:numId="6">
     <w:abstractNumId w:val="16"/>
   </w:num>
-  <w:num w:numId="7" w16cid:durableId="1798987754">
+  <w:num w:numId="7">
     <w:abstractNumId w:val="24"/>
   </w:num>
-  <w:num w:numId="8" w16cid:durableId="1129393406">
+  <w:num w:numId="8">
     <w:abstractNumId w:val="11"/>
   </w:num>
-  <w:num w:numId="9" w16cid:durableId="2024353483">
+  <w:num w:numId="9">
     <w:abstractNumId w:val="12"/>
   </w:num>
-  <w:num w:numId="10" w16cid:durableId="810371052">
+  <w:num w:numId="10">
     <w:abstractNumId w:val="25"/>
   </w:num>
-  <w:num w:numId="11" w16cid:durableId="424766697">
+  <w:num w:numId="11">
     <w:abstractNumId w:val="7"/>
   </w:num>
-  <w:num w:numId="12" w16cid:durableId="143393170">
+  <w:num w:numId="12">
     <w:abstractNumId w:val="26"/>
   </w:num>
-  <w:num w:numId="13" w16cid:durableId="1948196117">
+  <w:num w:numId="13">
     <w:abstractNumId w:val="22"/>
   </w:num>
-  <w:num w:numId="14" w16cid:durableId="49576504">
+  <w:num w:numId="14">
     <w:abstractNumId w:val="30"/>
   </w:num>
-  <w:num w:numId="15" w16cid:durableId="1098258406">
+  <w:num w:numId="15">
     <w:abstractNumId w:val="28"/>
   </w:num>
-  <w:num w:numId="16" w16cid:durableId="384644398">
+  <w:num w:numId="16">
     <w:abstractNumId w:val="20"/>
   </w:num>
-  <w:num w:numId="17" w16cid:durableId="1136066929">
+  <w:num w:numId="17">
     <w:abstractNumId w:val="2"/>
   </w:num>
-  <w:num w:numId="18" w16cid:durableId="359554542">
+  <w:num w:numId="18">
     <w:abstractNumId w:val="8"/>
   </w:num>
-  <w:num w:numId="19" w16cid:durableId="1903713421">
+  <w:num w:numId="19">
     <w:abstractNumId w:val="10"/>
   </w:num>
-  <w:num w:numId="20" w16cid:durableId="664404148">
+  <w:num w:numId="20">
     <w:abstractNumId w:val="4"/>
   </w:num>
-  <w:num w:numId="21" w16cid:durableId="123501996">
+  <w:num w:numId="21">
     <w:abstractNumId w:val="27"/>
   </w:num>
-  <w:num w:numId="22" w16cid:durableId="1247417327">
+  <w:num w:numId="22">
     <w:abstractNumId w:val="19"/>
   </w:num>
-  <w:num w:numId="23" w16cid:durableId="288516320">
+  <w:num w:numId="23">
     <w:abstractNumId w:val="5"/>
   </w:num>
-  <w:num w:numId="24" w16cid:durableId="1133419">
+  <w:num w:numId="24">
     <w:abstractNumId w:val="32"/>
   </w:num>
-  <w:num w:numId="25" w16cid:durableId="1107195029">
+  <w:num w:numId="25">
     <w:abstractNumId w:val="14"/>
   </w:num>
-  <w:num w:numId="26" w16cid:durableId="98524660">
+  <w:num w:numId="26">
     <w:abstractNumId w:val="3"/>
   </w:num>
-  <w:num w:numId="27" w16cid:durableId="844709658">
+  <w:num w:numId="27">
     <w:abstractNumId w:val="29"/>
   </w:num>
-  <w:num w:numId="28" w16cid:durableId="963271192">
+  <w:num w:numId="28">
     <w:abstractNumId w:val="1"/>
   </w:num>
-  <w:num w:numId="29" w16cid:durableId="1817336700">
+  <w:num w:numId="29">
     <w:abstractNumId w:val="21"/>
   </w:num>
-  <w:num w:numId="30" w16cid:durableId="1006831104">
+  <w:num w:numId="30">
     <w:abstractNumId w:val="6"/>
   </w:num>
-  <w:num w:numId="31" w16cid:durableId="1681814223">
+  <w:num w:numId="31">
     <w:abstractNumId w:val="9"/>
   </w:num>
-  <w:num w:numId="32" w16cid:durableId="1415474449">
+  <w:num w:numId="32">
     <w:abstractNumId w:val="23"/>
   </w:num>
-  <w:num w:numId="33" w16cid:durableId="1696420719">
+  <w:num w:numId="33">
     <w:abstractNumId w:val="0"/>
   </w:num>
 </w:numbering>
 </file>
 
 <file path=word/styles.xml><?xml version="1.0" encoding="utf-8"?>
-<w:styles xmlns:mc="http://schemas.openxmlformats.org/markup-compatibility/2006" xmlns:r="http://schemas.openxmlformats.org/officeDocument/2006/relationships" xmlns:w="http://schemas.openxmlformats.org/wordprocessingml/2006/main" xmlns:w14="http://schemas.microsoft.com/office/word/2010/wordml" xmlns:w15="http://schemas.microsoft.com/office/word/2012/wordml" xmlns:w16cex="http://schemas.microsoft.com/office/word/2018/wordml/cex" xmlns:w16cid="http://schemas.microsoft.com/office/word/2016/wordml/cid" xmlns:w16="http://schemas.microsoft.com/office/word/2018/wordml" xmlns:w16du="http://schemas.microsoft.com/office/word/2023/wordml/word16du" xmlns:w16sdtdh="http://schemas.microsoft.com/office/word/2020/wordml/sdtdatahash" xmlns:w16se="http://schemas.microsoft.com/office/word/2015/wordml/symex" mc:Ignorable="w14 w15 w16se w16cid w16 w16cex w16sdtdh w16du">
+<w:styles xmlns:mc="http://schemas.openxmlformats.org/markup-compatibility/2006" xmlns:r="http://schemas.openxmlformats.org/officeDocument/2006/relationships" xmlns:w="http://schemas.openxmlformats.org/wordprocessingml/2006/main" xmlns:w14="http://schemas.microsoft.com/office/word/2010/wordml" xmlns:w15="http://schemas.microsoft.com/office/word/2012/wordml" xmlns:w16se="http://schemas.microsoft.com/office/word/2015/wordml/symex" mc:Ignorable="w14 w15 w16se">
   <w:docDefaults>
     <w:rPrDefault>
       <w:rPr>
@@ -10399,7 +10116,7 @@
     </w:rPrDefault>
     <w:pPrDefault/>
   </w:docDefaults>
-  <w:latentStyles w:defLockedState="0" w:defUIPriority="99" w:defSemiHidden="0" w:defUnhideWhenUsed="0" w:defQFormat="0" w:count="376">
+  <w:latentStyles w:defLockedState="0" w:defUIPriority="99" w:defSemiHidden="0" w:defUnhideWhenUsed="0" w:defQFormat="0" w:count="371">
     <w:lsdException w:name="Normal" w:uiPriority="0" w:qFormat="1"/>
     <w:lsdException w:name="heading 1" w:uiPriority="9" w:qFormat="1"/>
     <w:lsdException w:name="heading 2" w:semiHidden="1" w:uiPriority="9" w:unhideWhenUsed="1" w:qFormat="1"/>
@@ -10771,11 +10488,6 @@
     <w:lsdException w:name="List Table 5 Dark Accent 6" w:uiPriority="50"/>
     <w:lsdException w:name="List Table 6 Colorful Accent 6" w:uiPriority="51"/>
     <w:lsdException w:name="List Table 7 Colorful Accent 6" w:uiPriority="52"/>
-    <w:lsdException w:name="Mention" w:semiHidden="1" w:unhideWhenUsed="1"/>
-    <w:lsdException w:name="Smart Hyperlink" w:semiHidden="1" w:unhideWhenUsed="1"/>
-    <w:lsdException w:name="Hashtag" w:semiHidden="1" w:unhideWhenUsed="1"/>
-    <w:lsdException w:name="Unresolved Mention" w:semiHidden="1" w:unhideWhenUsed="1"/>
-    <w:lsdException w:name="Smart Link" w:semiHidden="1" w:unhideWhenUsed="1"/>
   </w:latentStyles>
   <w:style w:type="paragraph" w:default="1" w:styleId="Normal">
     <w:name w:val="Normal"/>
@@ -11009,7 +10721,7 @@
       <w:u w:val="single"/>
     </w:rPr>
   </w:style>
-  <w:style w:type="character" w:styleId="UnresolvedMention">
+  <w:style w:type="character" w:customStyle="1" w:styleId="UnresolvedMention">
     <w:name w:val="Unresolved Mention"/>
     <w:basedOn w:val="DefaultParagraphFont"/>
     <w:uiPriority w:val="99"/>
@@ -11391,7 +11103,7 @@
 </file>
 
 <file path=customXml/itemProps1.xml><?xml version="1.0" encoding="utf-8"?>
-<ds:datastoreItem xmlns:ds="http://schemas.openxmlformats.org/officeDocument/2006/customXml" ds:itemID="{80997263-4480-4940-9BD7-8F0E3AFF3D77}">
+<ds:datastoreItem xmlns:ds="http://schemas.openxmlformats.org/officeDocument/2006/customXml" ds:itemID="{15A9D687-28E6-4C6D-BB25-92AD77C2EA24}">
   <ds:schemaRefs>
     <ds:schemaRef ds:uri="http://schemas.openxmlformats.org/officeDocument/2006/bibliography"/>
   </ds:schemaRefs>

</xml_diff>